<commit_message>
Atualiza contrato locação sqs 312hap608
</commit_message>
<xml_diff>
--- a/sqs312_bloco_h_ap_608/venda/CONTRATO DE LOCAÇÃO_v2.docx
+++ b/sqs312_bloco_h_ap_608/venda/CONTRATO DE LOCAÇÃO_v2.docx
@@ -33,7 +33,15 @@
         <w:t xml:space="preserve">apartamento 608 </w:t>
       </w:r>
       <w:r>
-        <w:t>da SQS 312 – Brasilia DF</w:t>
+        <w:t xml:space="preserve">da SQS 312 – </w:t>
+      </w:r>
+      <w:proofErr w:type="spellStart"/>
+      <w:r>
+        <w:t>Brasilia</w:t>
+      </w:r>
+      <w:proofErr w:type="spellEnd"/>
+      <w:r>
+        <w:t xml:space="preserve"> DF</w:t>
       </w:r>
       <w:ins w:id="0" w:author="Bruno Ferreira do Nascimento" w:date="2023-04-23T12:35:00Z">
         <w:r>
@@ -52,10 +60,18 @@
         <w:t xml:space="preserve"> </w:t>
       </w:r>
       <w:r>
-        <w:t xml:space="preserve">que entre si acordam </w:t>
-      </w:r>
-      <w:r>
-        <w:t xml:space="preserve"> Keila Queiroz de Pinho Tavares </w:t>
+        <w:t xml:space="preserve">que entre si </w:t>
+      </w:r>
+      <w:proofErr w:type="gramStart"/>
+      <w:r>
+        <w:t xml:space="preserve">acordam </w:t>
+      </w:r>
+      <w:r>
+        <w:t xml:space="preserve"> Keila</w:t>
+      </w:r>
+      <w:proofErr w:type="gramEnd"/>
+      <w:r>
+        <w:t xml:space="preserve"> Queiroz de Pinho Tavares </w:t>
       </w:r>
       <w:r>
         <w:t>CPF</w:t>
@@ -277,7 +293,36 @@
         <w:jc w:val="both"/>
       </w:pPr>
       <w:r>
-        <w:t xml:space="preserve">- Geladeira  Side by Side Philco Eco Inverter </w:t>
+        <w:t xml:space="preserve">- </w:t>
+      </w:r>
+      <w:proofErr w:type="gramStart"/>
+      <w:r>
+        <w:t xml:space="preserve">Geladeira  </w:t>
+      </w:r>
+      <w:proofErr w:type="spellStart"/>
+      <w:r>
+        <w:t>Side</w:t>
+      </w:r>
+      <w:proofErr w:type="spellEnd"/>
+      <w:proofErr w:type="gramEnd"/>
+      <w:r>
+        <w:t xml:space="preserve"> </w:t>
+      </w:r>
+      <w:proofErr w:type="spellStart"/>
+      <w:r>
+        <w:t>by</w:t>
+      </w:r>
+      <w:proofErr w:type="spellEnd"/>
+      <w:r>
+        <w:t xml:space="preserve"> </w:t>
+      </w:r>
+      <w:proofErr w:type="spellStart"/>
+      <w:r>
+        <w:t>Side</w:t>
+      </w:r>
+      <w:proofErr w:type="spellEnd"/>
+      <w:r>
+        <w:t xml:space="preserve"> Philco Eco Inverter </w:t>
       </w:r>
       <w:r>
         <w:t>em</w:t>
@@ -313,10 +358,26 @@
         <w:jc w:val="both"/>
       </w:pPr>
       <w:r>
-        <w:t>- C</w:t>
-      </w:r>
-      <w:r>
-        <w:t>ooktop Eletrolux 5 bocas</w:t>
+        <w:t xml:space="preserve">- </w:t>
+      </w:r>
+      <w:proofErr w:type="spellStart"/>
+      <w:r>
+        <w:t>C</w:t>
+      </w:r>
+      <w:r>
+        <w:t>ooktop</w:t>
+      </w:r>
+      <w:proofErr w:type="spellEnd"/>
+      <w:r>
+        <w:t xml:space="preserve"> </w:t>
+      </w:r>
+      <w:proofErr w:type="spellStart"/>
+      <w:r>
+        <w:t>Eletrolux</w:t>
+      </w:r>
+      <w:proofErr w:type="spellEnd"/>
+      <w:r>
+        <w:t xml:space="preserve"> 5 bocas</w:t>
       </w:r>
     </w:p>
     <w:p>
@@ -394,21 +455,38 @@
       <w:r>
         <w:t xml:space="preserve">ama de casal baú preta com colchão </w:t>
       </w:r>
+      <w:proofErr w:type="spellStart"/>
       <w:r>
         <w:t>Ortobom</w:t>
       </w:r>
-    </w:p>
-    <w:p>
-      <w:pPr>
-        <w:spacing w:after="0"/>
-        <w:jc w:val="both"/>
-      </w:pPr>
-      <w:r>
-        <w:t>- A</w:t>
+      <w:proofErr w:type="spellEnd"/>
+      <w:ins w:id="10" w:author="Bruno Ferreira do Nascimento" w:date="2023-04-24T07:48:00Z">
+        <w:r>
+          <w:t>, com puxador danificado</w:t>
+        </w:r>
+      </w:ins>
+      <w:ins w:id="11" w:author="Bruno Ferreira do Nascimento" w:date="2023-04-24T07:49:00Z">
+        <w:r>
+          <w:t>.</w:t>
+        </w:r>
+      </w:ins>
+    </w:p>
+    <w:p>
+      <w:pPr>
+        <w:spacing w:after="0"/>
+        <w:jc w:val="both"/>
+      </w:pPr>
+      <w:r>
+        <w:t xml:space="preserve">- </w:t>
+      </w:r>
+      <w:proofErr w:type="gramStart"/>
+      <w:r>
+        <w:t>A</w:t>
       </w:r>
       <w:r>
         <w:t>r condicionado</w:t>
       </w:r>
+      <w:proofErr w:type="gramEnd"/>
       <w:r>
         <w:t xml:space="preserve"> Elgin</w:t>
       </w:r>
@@ -440,26 +518,50 @@
         <w:t xml:space="preserve">- </w:t>
       </w:r>
       <w:r>
-        <w:t xml:space="preserve">Duas banquetas altas Tok&amp;Stock com revestimento azul </w:t>
-      </w:r>
-    </w:p>
-    <w:p>
-      <w:pPr>
-        <w:spacing w:after="0"/>
-        <w:jc w:val="both"/>
-      </w:pPr>
-      <w:r>
-        <w:t>- A</w:t>
-      </w:r>
-      <w:r>
-        <w:t xml:space="preserve">r condicionado Wind free Samsung </w:t>
-      </w:r>
-      <w:ins w:id="10" w:author="Bruno Ferreira do Nascimento" w:date="2023-04-23T12:45:00Z">
+        <w:t xml:space="preserve">Duas banquetas altas </w:t>
+      </w:r>
+      <w:proofErr w:type="spellStart"/>
+      <w:r>
+        <w:t>Tok&amp;Stock</w:t>
+      </w:r>
+      <w:proofErr w:type="spellEnd"/>
+      <w:r>
+        <w:t xml:space="preserve"> com revestimento azul </w:t>
+      </w:r>
+    </w:p>
+    <w:p>
+      <w:pPr>
+        <w:spacing w:after="0"/>
+        <w:jc w:val="both"/>
+      </w:pPr>
+      <w:r>
+        <w:t xml:space="preserve">- </w:t>
+      </w:r>
+      <w:proofErr w:type="gramStart"/>
+      <w:r>
+        <w:t>A</w:t>
+      </w:r>
+      <w:r>
+        <w:t>r condicionado</w:t>
+      </w:r>
+      <w:proofErr w:type="gramEnd"/>
+      <w:r>
+        <w:t xml:space="preserve"> Wind </w:t>
+      </w:r>
+      <w:proofErr w:type="spellStart"/>
+      <w:r>
+        <w:t>free</w:t>
+      </w:r>
+      <w:proofErr w:type="spellEnd"/>
+      <w:r>
+        <w:t xml:space="preserve"> Samsung </w:t>
+      </w:r>
+      <w:ins w:id="12" w:author="Bruno Ferreira do Nascimento" w:date="2023-04-23T12:45:00Z">
         <w:r>
           <w:t>(a completar instalação)</w:t>
         </w:r>
       </w:ins>
-      <w:del w:id="11" w:author="Bruno Ferreira do Nascimento" w:date="2023-04-23T12:45:00Z">
+      <w:del w:id="13" w:author="Bruno Ferreira do Nascimento" w:date="2023-04-23T12:45:00Z">
         <w:r>
           <w:delText>instalado</w:delText>
         </w:r>
@@ -486,11 +588,24 @@
         <w:jc w:val="both"/>
       </w:pPr>
       <w:r>
-        <w:t>- Smart TV LG 60’</w:t>
-      </w:r>
-      <w:ins w:id="12" w:author="Bruno Ferreira do Nascimento" w:date="2023-04-23T12:46:00Z">
-        <w:r>
-          <w:t>???</w:t>
+        <w:t xml:space="preserve">- </w:t>
+      </w:r>
+      <w:proofErr w:type="spellStart"/>
+      <w:r>
+        <w:t>Smart</w:t>
+      </w:r>
+      <w:proofErr w:type="spellEnd"/>
+      <w:r>
+        <w:t xml:space="preserve"> TV LG </w:t>
+      </w:r>
+      <w:del w:id="14" w:author="Bruno Ferreira do Nascimento" w:date="2023-04-24T07:49:00Z">
+        <w:r>
+          <w:delText>60’</w:delText>
+        </w:r>
+      </w:del>
+      <w:ins w:id="15" w:author="Bruno Ferreira do Nascimento" w:date="2023-04-24T07:49:00Z">
+        <w:r>
+          <w:t>55</w:t>
         </w:r>
       </w:ins>
       <w:r>
@@ -506,7 +621,20 @@
         <w:t>- S</w:t>
       </w:r>
       <w:r>
-        <w:t>ofá Tok&amp;Stock dois lugares amplos em tecido marrom</w:t>
+        <w:t xml:space="preserve">ofá </w:t>
+      </w:r>
+      <w:ins w:id="16" w:author="Bruno Ferreira do Nascimento" w:date="2023-04-24T07:51:00Z">
+        <w:r>
+          <w:t xml:space="preserve">adquirido na loja </w:t>
+        </w:r>
+      </w:ins>
+      <w:proofErr w:type="spellStart"/>
+      <w:r>
+        <w:t>Tok&amp;Stock</w:t>
+      </w:r>
+      <w:proofErr w:type="spellEnd"/>
+      <w:r>
+        <w:t xml:space="preserve"> dois lugares amplos em tecido marrom</w:t>
       </w:r>
       <w:r>
         <w:t xml:space="preserve"> claro</w:t>
@@ -535,7 +663,7 @@
         <w:spacing w:after="0"/>
         <w:jc w:val="both"/>
         <w:rPr>
-          <w:ins w:id="13" w:author="Bruno Ferreira do Nascimento" w:date="2023-04-23T12:48:00Z"/>
+          <w:ins w:id="17" w:author="Bruno Ferreira do Nascimento" w:date="2023-04-23T12:48:00Z"/>
         </w:rPr>
       </w:pPr>
       <w:r>
@@ -547,7 +675,7 @@
       <w:r>
         <w:t xml:space="preserve">esa retangular de madeira </w:t>
       </w:r>
-      <w:ins w:id="14" w:author="Bruno Ferreira do Nascimento" w:date="2023-04-23T12:47:00Z">
+      <w:ins w:id="18" w:author="Bruno Ferreira do Nascimento" w:date="2023-04-23T12:47:00Z">
         <w:r>
           <w:t xml:space="preserve">de demolição </w:t>
         </w:r>
@@ -558,7 +686,7 @@
       <w:r>
         <w:t xml:space="preserve">de metal com seis cadeiras Tramontina </w:t>
       </w:r>
-      <w:del w:id="15" w:author="Bruno Ferreira do Nascimento" w:date="2023-04-23T12:47:00Z">
+      <w:del w:id="19" w:author="Bruno Ferreira do Nascimento" w:date="2023-04-23T12:47:00Z">
         <w:r>
           <w:delText xml:space="preserve">Tok&amp;Stock      </w:delText>
         </w:r>
@@ -581,15 +709,25 @@
         <w:spacing w:after="0"/>
         <w:jc w:val="both"/>
         <w:rPr>
-          <w:ins w:id="16" w:author="Bruno Ferreira do Nascimento" w:date="2023-04-23T12:48:00Z"/>
+          <w:ins w:id="20" w:author="Bruno Ferreira do Nascimento" w:date="2023-04-23T12:48:00Z"/>
         </w:rPr>
       </w:pPr>
-      <w:ins w:id="17" w:author="Bruno Ferreira do Nascimento" w:date="2023-04-23T12:48:00Z">
+      <w:ins w:id="21" w:author="Bruno Ferreira do Nascimento" w:date="2023-04-23T12:48:00Z">
         <w:r>
           <w:lastRenderedPageBreak/>
-          <w:t>- Luminárias de sobrepor, com exceção da luminária especial em trilhos eletrificado.</w:t>
+          <w:t>- Luminárias</w:t>
         </w:r>
       </w:ins>
+      <w:ins w:id="22" w:author="Bruno Ferreira do Nascimento" w:date="2023-04-24T07:51:00Z">
+        <w:r>
+          <w:t xml:space="preserve"> embutidas</w:t>
+        </w:r>
+      </w:ins>
+      <w:ins w:id="23" w:author="Bruno Ferreira do Nascimento" w:date="2023-04-23T12:48:00Z">
+        <w:r>
+          <w:t>, com exceção da luminária especial em trilhos eletrificado.</w:t>
+        </w:r>
+      </w:ins>
     </w:p>
     <w:p>
       <w:pPr>
@@ -624,10 +762,18 @@
         <w:jc w:val="both"/>
       </w:pPr>
       <w:r>
-        <w:t>- A</w:t>
-      </w:r>
-      <w:r>
-        <w:t xml:space="preserve">r condicionado </w:t>
+        <w:t xml:space="preserve">- </w:t>
+      </w:r>
+      <w:proofErr w:type="gramStart"/>
+      <w:r>
+        <w:t>A</w:t>
+      </w:r>
+      <w:r>
+        <w:t>r condicionado</w:t>
+      </w:r>
+      <w:proofErr w:type="gramEnd"/>
+      <w:r>
+        <w:t xml:space="preserve"> </w:t>
       </w:r>
       <w:r>
         <w:t>Elgin</w:t>
@@ -641,7 +787,7 @@
         <w:spacing w:after="0"/>
         <w:jc w:val="both"/>
       </w:pPr>
-      <w:del w:id="18" w:author="Bruno Ferreira do Nascimento" w:date="2023-04-23T12:53:00Z">
+      <w:del w:id="24" w:author="Bruno Ferreira do Nascimento" w:date="2023-04-23T12:53:00Z">
         <w:r>
           <w:delText>- 2 má</w:delText>
         </w:r>
@@ -680,17 +826,41 @@
         <w:t>-</w:t>
       </w:r>
       <w:r>
-        <w:t xml:space="preserve"> A</w:t>
-      </w:r>
-      <w:r>
-        <w:t xml:space="preserve">r condicionado Wind free Sansung </w:t>
-      </w:r>
-      <w:ins w:id="19" w:author="Bruno Ferreira do Nascimento" w:date="2023-04-23T12:48:00Z">
+        <w:t xml:space="preserve"> </w:t>
+      </w:r>
+      <w:proofErr w:type="gramStart"/>
+      <w:r>
+        <w:t>A</w:t>
+      </w:r>
+      <w:r>
+        <w:t>r condicionado</w:t>
+      </w:r>
+      <w:proofErr w:type="gramEnd"/>
+      <w:r>
+        <w:t xml:space="preserve"> Wind </w:t>
+      </w:r>
+      <w:proofErr w:type="spellStart"/>
+      <w:r>
+        <w:t>free</w:t>
+      </w:r>
+      <w:proofErr w:type="spellEnd"/>
+      <w:r>
+        <w:t xml:space="preserve"> </w:t>
+      </w:r>
+      <w:proofErr w:type="spellStart"/>
+      <w:r>
+        <w:t>Sansung</w:t>
+      </w:r>
+      <w:proofErr w:type="spellEnd"/>
+      <w:r>
+        <w:t xml:space="preserve"> </w:t>
+      </w:r>
+      <w:ins w:id="25" w:author="Bruno Ferreira do Nascimento" w:date="2023-04-23T12:48:00Z">
         <w:r>
           <w:t>(a completar instalação)</w:t>
         </w:r>
       </w:ins>
-      <w:del w:id="20" w:author="Bruno Ferreira do Nascimento" w:date="2023-04-23T12:48:00Z">
+      <w:del w:id="26" w:author="Bruno Ferreira do Nascimento" w:date="2023-04-23T12:48:00Z">
         <w:r>
           <w:delText>instalado</w:delText>
         </w:r>
@@ -707,7 +877,7 @@
       <w:r>
         <w:t>ama casa</w:t>
       </w:r>
-      <w:ins w:id="21" w:author="Bruno Ferreira do Nascimento" w:date="2023-04-23T12:53:00Z">
+      <w:ins w:id="27" w:author="Bruno Ferreira do Nascimento" w:date="2023-04-23T12:53:00Z">
         <w:r>
           <w:t>l</w:t>
         </w:r>
@@ -745,7 +915,7 @@
       <w:r>
         <w:t xml:space="preserve">- </w:t>
       </w:r>
-      <w:del w:id="22" w:author="Bruno Ferreira do Nascimento" w:date="2023-04-23T12:49:00Z">
+      <w:del w:id="28" w:author="Bruno Ferreira do Nascimento" w:date="2023-04-23T12:49:00Z">
         <w:r>
           <w:delText>E</w:delText>
         </w:r>
@@ -762,12 +932,12 @@
       <w:r>
         <w:t>vaso,</w:t>
       </w:r>
-      <w:ins w:id="23" w:author="Bruno Ferreira do Nascimento" w:date="2023-04-23T12:49:00Z">
+      <w:ins w:id="29" w:author="Bruno Ferreira do Nascimento" w:date="2023-04-23T12:49:00Z">
         <w:r>
           <w:t xml:space="preserve"> </w:t>
         </w:r>
       </w:ins>
-      <w:del w:id="24" w:author="Bruno Ferreira do Nascimento" w:date="2023-04-23T12:49:00Z">
+      <w:del w:id="30" w:author="Bruno Ferreira do Nascimento" w:date="2023-04-23T12:49:00Z">
         <w:r>
           <w:delText xml:space="preserve"> </w:delText>
         </w:r>
@@ -781,7 +951,7 @@
       <w:r>
         <w:t xml:space="preserve"> box</w:t>
       </w:r>
-      <w:del w:id="25" w:author="Bruno Ferreira do Nascimento" w:date="2023-04-23T12:59:00Z">
+      <w:del w:id="31" w:author="Bruno Ferreira do Nascimento" w:date="2023-04-23T12:59:00Z">
         <w:r>
           <w:delText>)</w:delText>
         </w:r>
@@ -940,11 +1110,16 @@
         <w:jc w:val="both"/>
       </w:pPr>
       <w:r>
-        <w:t xml:space="preserve">Bruno Ferreira do Nascimento- </w:t>
+        <w:t>Bruno Ferreira do Nascimento</w:t>
+      </w:r>
+      <w:proofErr w:type="gramStart"/>
+      <w:r>
+        <w:t xml:space="preserve">- </w:t>
       </w:r>
       <w:r>
         <w:t xml:space="preserve"> CPF</w:t>
       </w:r>
+      <w:proofErr w:type="gramEnd"/>
       <w:r>
         <w:t xml:space="preserve"> 106.484.037-00</w:t>
       </w:r>

</xml_diff>

<commit_message>
Contrato de locação sqs 312
</commit_message>
<xml_diff>
--- a/sqs312_bloco_h_ap_608/venda/CONTRATO DE LOCAÇÃO_v2.docx
+++ b/sqs312_bloco_h_ap_608/venda/CONTRATO DE LOCAÇÃO_v2.docx
@@ -33,26 +33,11 @@
         <w:t xml:space="preserve">apartamento 608 </w:t>
       </w:r>
       <w:r>
-        <w:t xml:space="preserve">da SQS 312 – </w:t>
-      </w:r>
-      <w:proofErr w:type="spellStart"/>
-      <w:r>
-        <w:t>Brasilia</w:t>
-      </w:r>
-      <w:proofErr w:type="spellEnd"/>
-      <w:r>
-        <w:t xml:space="preserve"> DF</w:t>
-      </w:r>
-      <w:ins w:id="0" w:author="Bruno Ferreira do Nascimento" w:date="2023-04-23T12:35:00Z">
-        <w:r>
-          <w:t>, registrado no 1º Ofício de Registro de Imóveis do Distrito Federal sob a matrícula nº</w:t>
-        </w:r>
-      </w:ins>
-      <w:ins w:id="1" w:author="Bruno Ferreira do Nascimento" w:date="2023-04-23T12:36:00Z">
-        <w:r>
-          <w:t xml:space="preserve"> 54233</w:t>
-        </w:r>
-      </w:ins>
+        <w:t>da SQS 312 – Brasilia DF</w:t>
+      </w:r>
+      <w:r>
+        <w:t>, registrado no 1º Ofício de Registro de Imóveis do Distrito Federal sob a matrícula nº 54233</w:t>
+      </w:r>
       <w:r>
         <w:t>,</w:t>
       </w:r>
@@ -60,18 +45,10 @@
         <w:t xml:space="preserve"> </w:t>
       </w:r>
       <w:r>
-        <w:t xml:space="preserve">que entre si </w:t>
-      </w:r>
-      <w:proofErr w:type="gramStart"/>
-      <w:r>
-        <w:t xml:space="preserve">acordam </w:t>
-      </w:r>
-      <w:r>
-        <w:t xml:space="preserve"> Keila</w:t>
-      </w:r>
-      <w:proofErr w:type="gramEnd"/>
-      <w:r>
-        <w:t xml:space="preserve"> Queiroz de Pinho Tavares </w:t>
+        <w:t xml:space="preserve">que entre si acordam </w:t>
+      </w:r>
+      <w:r>
+        <w:t xml:space="preserve"> Keila Queiroz de Pinho Tavares </w:t>
       </w:r>
       <w:r>
         <w:t>CPF</w:t>
@@ -138,29 +115,15 @@
       <w:r>
         <w:t>/</w:t>
       </w:r>
-      <w:del w:id="2" w:author="Bruno Ferreira do Nascimento" w:date="2023-04-23T12:55:00Z">
-        <w:r>
-          <w:delText>10</w:delText>
-        </w:r>
-      </w:del>
-      <w:ins w:id="3" w:author="Bruno Ferreira do Nascimento" w:date="2023-04-23T12:55:00Z">
-        <w:r>
-          <w:t>04</w:t>
-        </w:r>
-      </w:ins>
+      <w:r>
+        <w:t>04</w:t>
+      </w:r>
       <w:r>
         <w:t>/202</w:t>
       </w:r>
-      <w:del w:id="4" w:author="Bruno Ferreira do Nascimento" w:date="2023-04-23T12:55:00Z">
-        <w:r>
-          <w:delText>3</w:delText>
-        </w:r>
-      </w:del>
-      <w:ins w:id="5" w:author="Bruno Ferreira do Nascimento" w:date="2023-04-23T12:55:00Z">
-        <w:r>
-          <w:t>4</w:t>
-        </w:r>
-      </w:ins>
+      <w:r>
+        <w:t>4</w:t>
+      </w:r>
       <w:r>
         <w:t>,</w:t>
       </w:r>
@@ -255,707 +218,447 @@
         <w:t>no mesmo estado de conservação</w:t>
       </w:r>
       <w:r>
-        <w:t xml:space="preserve"> do início desse contrato,</w:t>
+        <w:t xml:space="preserve"> do início desse contrato, bem como os mó</w:t>
+      </w:r>
+      <w:r>
+        <w:t>veis e utensílios listados abaixo:</w:t>
+      </w:r>
+    </w:p>
+    <w:p>
+      <w:pPr>
+        <w:spacing w:after="0"/>
+        <w:jc w:val="both"/>
+      </w:pPr>
+      <w:r>
+        <w:t>-Na Cozinha:</w:t>
+      </w:r>
+    </w:p>
+    <w:p>
+      <w:pPr>
+        <w:spacing w:after="0"/>
+        <w:jc w:val="both"/>
+      </w:pPr>
+      <w:r>
+        <w:t xml:space="preserve">- Geladeira  Side by Side Philco Eco Inverter </w:t>
+      </w:r>
+      <w:r>
+        <w:t>em</w:t>
+      </w:r>
+      <w:r>
+        <w:t xml:space="preserve"> aço escovado</w:t>
+      </w:r>
+    </w:p>
+    <w:p>
+      <w:pPr>
+        <w:spacing w:after="0"/>
+        <w:jc w:val="both"/>
+      </w:pPr>
+      <w:r>
+        <w:t>- F</w:t>
+      </w:r>
+      <w:r>
+        <w:t xml:space="preserve">orno elétrico </w:t>
+      </w:r>
+      <w:r>
+        <w:t>Electrolux</w:t>
+      </w:r>
+      <w:r>
+        <w:t xml:space="preserve"> em</w:t>
+      </w:r>
+      <w:r>
+        <w:t xml:space="preserve"> aço escovado</w:t>
+      </w:r>
+    </w:p>
+    <w:p>
+      <w:pPr>
+        <w:spacing w:after="0"/>
+        <w:jc w:val="both"/>
+      </w:pPr>
+      <w:r>
+        <w:t>- C</w:t>
+      </w:r>
+      <w:r>
+        <w:t>ooktop Eletrolux 5 bocas</w:t>
+      </w:r>
+    </w:p>
+    <w:p>
+      <w:pPr>
+        <w:spacing w:after="0"/>
+        <w:jc w:val="both"/>
+      </w:pPr>
+      <w:r>
+        <w:t>- L</w:t>
+      </w:r>
+      <w:r>
+        <w:t>ava-louças Brastemp 8 serv</w:t>
+      </w:r>
+      <w:r>
+        <w:t>iços em</w:t>
+      </w:r>
+      <w:r>
+        <w:t xml:space="preserve"> aço escovado</w:t>
+      </w:r>
+    </w:p>
+    <w:p>
+      <w:pPr>
+        <w:spacing w:after="0"/>
+        <w:jc w:val="both"/>
+      </w:pPr>
+      <w:r>
+        <w:t>- T</w:t>
+      </w:r>
+      <w:r>
+        <w:t xml:space="preserve">orneira gourmet flexível </w:t>
+      </w:r>
+    </w:p>
+    <w:p>
+      <w:pPr>
+        <w:spacing w:after="0"/>
+        <w:jc w:val="both"/>
+      </w:pPr>
+      <w:r>
+        <w:t>- Luminárias de sobrepor, com exceção da luminária especial em trilhos eletrificado.</w:t>
+      </w:r>
+    </w:p>
+    <w:p>
+      <w:pPr>
+        <w:spacing w:after="0"/>
+        <w:jc w:val="both"/>
+      </w:pPr>
+    </w:p>
+    <w:p>
+      <w:pPr>
+        <w:spacing w:after="0"/>
+        <w:jc w:val="both"/>
+      </w:pPr>
+      <w:r>
+        <w:t>Na suíte 1:</w:t>
+      </w:r>
+    </w:p>
+    <w:p>
+      <w:pPr>
+        <w:spacing w:after="0"/>
+        <w:jc w:val="both"/>
+      </w:pPr>
+      <w:r>
+        <w:t>- C</w:t>
+      </w:r>
+      <w:r>
+        <w:t xml:space="preserve">ama de casal baú preta com colchão </w:t>
+      </w:r>
+      <w:r>
+        <w:t>Ortobom</w:t>
+      </w:r>
+      <w:r>
+        <w:t>, com puxador danificado.</w:t>
+      </w:r>
+    </w:p>
+    <w:p>
+      <w:pPr>
+        <w:spacing w:after="0"/>
+        <w:jc w:val="both"/>
+      </w:pPr>
+      <w:r>
+        <w:t>- A</w:t>
+      </w:r>
+      <w:r>
+        <w:t>r condicionado</w:t>
+      </w:r>
+      <w:r>
+        <w:t xml:space="preserve"> Elgin</w:t>
+      </w:r>
+      <w:r>
+        <w:t xml:space="preserve"> (a completar instalação)</w:t>
+      </w:r>
+    </w:p>
+    <w:p>
+      <w:pPr>
+        <w:spacing w:after="0"/>
+        <w:jc w:val="both"/>
+      </w:pPr>
+    </w:p>
+    <w:p>
+      <w:pPr>
+        <w:spacing w:after="0"/>
+        <w:jc w:val="both"/>
+      </w:pPr>
+      <w:r>
+        <w:t>Na sala:</w:t>
+      </w:r>
+    </w:p>
+    <w:p>
+      <w:pPr>
+        <w:spacing w:after="0"/>
+        <w:jc w:val="both"/>
+      </w:pPr>
+      <w:r>
+        <w:t xml:space="preserve">- </w:t>
+      </w:r>
+      <w:r>
+        <w:t xml:space="preserve">Duas banquetas altas Tok&amp;Stock com revestimento azul </w:t>
+      </w:r>
+    </w:p>
+    <w:p>
+      <w:pPr>
+        <w:spacing w:after="0"/>
+        <w:jc w:val="both"/>
+      </w:pPr>
+      <w:r>
+        <w:t>- A</w:t>
+      </w:r>
+      <w:r>
+        <w:t xml:space="preserve">r condicionado Wind free Samsung </w:t>
+      </w:r>
+      <w:r>
+        <w:t>(a completar instalação)</w:t>
+      </w:r>
+    </w:p>
+    <w:p>
+      <w:pPr>
+        <w:spacing w:after="0"/>
+        <w:jc w:val="both"/>
+      </w:pPr>
+      <w:r>
+        <w:t>- R</w:t>
+      </w:r>
+      <w:r>
+        <w:t>ack de madeira com duas</w:t>
+      </w:r>
+      <w:r>
+        <w:t xml:space="preserve"> prateleiras</w:t>
+      </w:r>
+    </w:p>
+    <w:p>
+      <w:pPr>
+        <w:spacing w:after="0"/>
+        <w:jc w:val="both"/>
+      </w:pPr>
+      <w:r>
+        <w:t xml:space="preserve">- Smart TV LG </w:t>
+      </w:r>
+      <w:r>
+        <w:t>55</w:t>
+      </w:r>
+      <w:r>
+        <w:t xml:space="preserve"> com controle remoto</w:t>
+      </w:r>
+    </w:p>
+    <w:p>
+      <w:pPr>
+        <w:spacing w:after="0"/>
+        <w:jc w:val="both"/>
+      </w:pPr>
+      <w:r>
+        <w:t>- S</w:t>
+      </w:r>
+      <w:r>
+        <w:t xml:space="preserve">ofá </w:t>
+      </w:r>
+      <w:r>
+        <w:t xml:space="preserve">adquirido na loja </w:t>
+      </w:r>
+      <w:r>
+        <w:t>Tok&amp;Stock dois lugares amplos em tecido marrom</w:t>
+      </w:r>
+      <w:r>
+        <w:t xml:space="preserve"> claro</w:t>
+      </w:r>
+    </w:p>
+    <w:p>
+      <w:pPr>
+        <w:spacing w:after="0"/>
+        <w:jc w:val="both"/>
+      </w:pPr>
+    </w:p>
+    <w:p>
+      <w:pPr>
+        <w:spacing w:after="0"/>
+        <w:jc w:val="both"/>
+      </w:pPr>
+      <w:r>
+        <w:t>Na sala de jantar</w:t>
+      </w:r>
+      <w:r>
+        <w:t>:</w:t>
+      </w:r>
+    </w:p>
+    <w:p>
+      <w:pPr>
+        <w:spacing w:after="0"/>
+        <w:jc w:val="both"/>
+      </w:pPr>
+      <w:r>
+        <w:t>-</w:t>
+      </w:r>
+      <w:r>
+        <w:t xml:space="preserve"> M</w:t>
+      </w:r>
+      <w:r>
+        <w:t xml:space="preserve">esa retangular de madeira </w:t>
+      </w:r>
+      <w:r>
+        <w:t xml:space="preserve">de demolição </w:t>
+      </w:r>
+      <w:r>
+        <w:t xml:space="preserve">e estrutura </w:t>
+      </w:r>
+      <w:r>
+        <w:t xml:space="preserve">de metal com seis cadeiras Tramontina  </w:t>
+      </w:r>
+      <w:r>
+        <w:t>(</w:t>
+      </w:r>
+      <w:r>
+        <w:t>4 rosas, 2 cinzas</w:t>
+      </w:r>
+      <w:r>
+        <w:t>)</w:t>
+      </w:r>
+    </w:p>
+    <w:p>
+      <w:pPr>
+        <w:spacing w:after="0"/>
+        <w:jc w:val="both"/>
+      </w:pPr>
+      <w:r>
+        <w:t>- Luminárias</w:t>
+      </w:r>
+      <w:r>
+        <w:t xml:space="preserve"> embutidas</w:t>
+      </w:r>
+      <w:r>
+        <w:t>, com exceção da luminária especial em trilhos eletrificado.</w:t>
+      </w:r>
+    </w:p>
+    <w:p>
+      <w:pPr>
+        <w:spacing w:after="0"/>
+        <w:jc w:val="both"/>
+      </w:pPr>
+      <w:r>
+        <w:lastRenderedPageBreak/>
+        <w:t>No escritório:</w:t>
+      </w:r>
+    </w:p>
+    <w:p>
+      <w:pPr>
+        <w:spacing w:after="0"/>
+        <w:jc w:val="both"/>
+      </w:pPr>
+      <w:r>
+        <w:t>- A</w:t>
+      </w:r>
+      <w:r>
+        <w:t xml:space="preserve">r condicionado </w:t>
+      </w:r>
+      <w:r>
+        <w:t>Elgin</w:t>
+      </w:r>
+      <w:r>
+        <w:t xml:space="preserve"> (a completar instalação)</w:t>
+      </w:r>
+    </w:p>
+    <w:p>
+      <w:pPr>
+        <w:spacing w:after="0"/>
+        <w:jc w:val="both"/>
+      </w:pPr>
+    </w:p>
+    <w:p>
+      <w:pPr>
+        <w:spacing w:after="0"/>
+        <w:jc w:val="both"/>
+      </w:pPr>
+    </w:p>
+    <w:p>
+      <w:pPr>
+        <w:spacing w:after="0"/>
+        <w:jc w:val="both"/>
+      </w:pPr>
+      <w:r>
+        <w:t>Na suíte principal:</w:t>
+      </w:r>
+    </w:p>
+    <w:p>
+      <w:pPr>
+        <w:spacing w:after="0"/>
+        <w:jc w:val="both"/>
+      </w:pPr>
+      <w:r>
+        <w:t>-</w:t>
+      </w:r>
+      <w:r>
+        <w:t xml:space="preserve"> A</w:t>
+      </w:r>
+      <w:r>
+        <w:t xml:space="preserve">r condicionado Wind free Sansung </w:t>
+      </w:r>
+      <w:r>
+        <w:t>(a completar instalação)</w:t>
+      </w:r>
+    </w:p>
+    <w:p>
+      <w:pPr>
+        <w:spacing w:after="0"/>
+        <w:jc w:val="both"/>
+      </w:pPr>
+      <w:r>
+        <w:t>- C</w:t>
+      </w:r>
+      <w:r>
+        <w:t>ama casa</w:t>
+      </w:r>
+      <w:r>
+        <w:t>l</w:t>
+      </w:r>
+      <w:r>
+        <w:t xml:space="preserve"> baú branca e </w:t>
+      </w:r>
+      <w:r>
+        <w:t>colchão sem marca</w:t>
+      </w:r>
+    </w:p>
+    <w:p>
+      <w:pPr>
+        <w:spacing w:after="0"/>
+        <w:jc w:val="both"/>
+      </w:pPr>
+    </w:p>
+    <w:p>
+      <w:pPr>
+        <w:spacing w:after="0"/>
+        <w:jc w:val="both"/>
+      </w:pPr>
+      <w:r>
+        <w:t xml:space="preserve"> Nos 3 banheiros</w:t>
+      </w:r>
+      <w:r>
+        <w:t>:</w:t>
+      </w:r>
+    </w:p>
+    <w:p>
+      <w:pPr>
+        <w:spacing w:after="0"/>
+        <w:jc w:val="both"/>
+      </w:pPr>
+      <w:r>
+        <w:t xml:space="preserve">- </w:t>
+      </w:r>
+      <w:r>
+        <w:t>pia,</w:t>
+      </w:r>
+      <w:r>
+        <w:t xml:space="preserve"> torneira, </w:t>
+      </w:r>
+      <w:r>
+        <w:t>vaso,</w:t>
       </w:r>
       <w:r>
         <w:t xml:space="preserve"> </w:t>
       </w:r>
-      <w:del w:id="6" w:author="Bruno Ferreira do Nascimento" w:date="2023-04-23T12:38:00Z">
-        <w:r>
-          <w:delText>conforme recebido na data</w:delText>
-        </w:r>
-        <w:r>
-          <w:delText xml:space="preserve"> de entrega das chaves (19</w:delText>
-        </w:r>
-        <w:r>
-          <w:delText>/10/2023)</w:delText>
-        </w:r>
-      </w:del>
-      <w:r>
-        <w:t>, bem como os mó</w:t>
-      </w:r>
-      <w:r>
-        <w:t>veis e utensílios listados abaixo:</w:t>
-      </w:r>
-    </w:p>
-    <w:p>
-      <w:pPr>
-        <w:spacing w:after="0"/>
-        <w:jc w:val="both"/>
-      </w:pPr>
-      <w:r>
-        <w:t>-Na Cozinha:</w:t>
-      </w:r>
-    </w:p>
-    <w:p>
-      <w:pPr>
-        <w:spacing w:after="0"/>
-        <w:jc w:val="both"/>
-      </w:pPr>
-      <w:r>
-        <w:t xml:space="preserve">- </w:t>
-      </w:r>
-      <w:proofErr w:type="gramStart"/>
-      <w:r>
-        <w:t xml:space="preserve">Geladeira  </w:t>
-      </w:r>
-      <w:proofErr w:type="spellStart"/>
-      <w:r>
-        <w:t>Side</w:t>
-      </w:r>
-      <w:proofErr w:type="spellEnd"/>
-      <w:proofErr w:type="gramEnd"/>
-      <w:r>
-        <w:t xml:space="preserve"> </w:t>
-      </w:r>
-      <w:proofErr w:type="spellStart"/>
-      <w:r>
-        <w:t>by</w:t>
-      </w:r>
-      <w:proofErr w:type="spellEnd"/>
-      <w:r>
-        <w:t xml:space="preserve"> </w:t>
-      </w:r>
-      <w:proofErr w:type="spellStart"/>
-      <w:r>
-        <w:t>Side</w:t>
-      </w:r>
-      <w:proofErr w:type="spellEnd"/>
-      <w:r>
-        <w:t xml:space="preserve"> Philco Eco Inverter </w:t>
-      </w:r>
-      <w:r>
-        <w:t>em</w:t>
-      </w:r>
-      <w:r>
-        <w:t xml:space="preserve"> aço escovado</w:t>
-      </w:r>
-    </w:p>
-    <w:p>
-      <w:pPr>
-        <w:spacing w:after="0"/>
-        <w:jc w:val="both"/>
-      </w:pPr>
-      <w:r>
-        <w:t>- F</w:t>
-      </w:r>
-      <w:r>
-        <w:t xml:space="preserve">orno elétrico </w:t>
-      </w:r>
-      <w:r>
-        <w:t>Electrolux</w:t>
-      </w:r>
-      <w:r>
-        <w:t xml:space="preserve"> em</w:t>
-      </w:r>
-      <w:r>
-        <w:t xml:space="preserve"> aço escovado</w:t>
-      </w:r>
-    </w:p>
-    <w:p>
-      <w:pPr>
-        <w:spacing w:after="0"/>
-        <w:jc w:val="both"/>
-      </w:pPr>
-      <w:r>
-        <w:t xml:space="preserve">- </w:t>
-      </w:r>
-      <w:proofErr w:type="spellStart"/>
-      <w:r>
-        <w:t>C</w:t>
-      </w:r>
-      <w:r>
-        <w:t>ooktop</w:t>
-      </w:r>
-      <w:proofErr w:type="spellEnd"/>
-      <w:r>
-        <w:t xml:space="preserve"> </w:t>
-      </w:r>
-      <w:proofErr w:type="spellStart"/>
-      <w:r>
-        <w:t>Eletrolux</w:t>
-      </w:r>
-      <w:proofErr w:type="spellEnd"/>
-      <w:r>
-        <w:t xml:space="preserve"> 5 bocas</w:t>
-      </w:r>
-    </w:p>
-    <w:p>
-      <w:pPr>
-        <w:spacing w:after="0"/>
-        <w:jc w:val="both"/>
-      </w:pPr>
-      <w:r>
-        <w:t>- L</w:t>
-      </w:r>
-      <w:r>
-        <w:t>ava-louças Brastemp 8 serv</w:t>
-      </w:r>
-      <w:r>
-        <w:t>iços em</w:t>
-      </w:r>
-      <w:r>
-        <w:t xml:space="preserve"> aço escovado</w:t>
-      </w:r>
-    </w:p>
-    <w:p>
-      <w:pPr>
-        <w:spacing w:after="0"/>
-        <w:jc w:val="both"/>
-        <w:rPr>
-          <w:ins w:id="7" w:author="Bruno Ferreira do Nascimento" w:date="2023-04-23T12:39:00Z"/>
-        </w:rPr>
-      </w:pPr>
-      <w:r>
-        <w:t>- T</w:t>
-      </w:r>
-      <w:r>
-        <w:t xml:space="preserve">orneira gourmet flexível </w:t>
-      </w:r>
-    </w:p>
-    <w:p>
-      <w:pPr>
-        <w:spacing w:after="0"/>
-        <w:jc w:val="both"/>
-      </w:pPr>
-      <w:ins w:id="8" w:author="Bruno Ferreira do Nascimento" w:date="2023-04-23T12:39:00Z">
-        <w:r>
-          <w:t xml:space="preserve">- Luminárias de sobrepor, com exceção da luminária especial </w:t>
-        </w:r>
-      </w:ins>
-      <w:ins w:id="9" w:author="Bruno Ferreira do Nascimento" w:date="2023-04-23T12:40:00Z">
-        <w:r>
-          <w:t>em trilhos eletrificado.</w:t>
-        </w:r>
-      </w:ins>
-    </w:p>
-    <w:p>
-      <w:pPr>
-        <w:spacing w:after="0"/>
-        <w:jc w:val="both"/>
-      </w:pPr>
-    </w:p>
-    <w:p>
-      <w:pPr>
-        <w:spacing w:after="0"/>
-        <w:jc w:val="both"/>
-      </w:pPr>
-      <w:r>
-        <w:t>Na suíte 1:</w:t>
-      </w:r>
-    </w:p>
-    <w:p>
-      <w:pPr>
-        <w:spacing w:after="0"/>
-        <w:jc w:val="both"/>
-      </w:pPr>
-      <w:r>
-        <w:t>- C</w:t>
-      </w:r>
-      <w:r>
-        <w:t xml:space="preserve">ama de casal baú preta com colchão </w:t>
-      </w:r>
-      <w:proofErr w:type="spellStart"/>
-      <w:r>
-        <w:t>Ortobom</w:t>
-      </w:r>
-      <w:proofErr w:type="spellEnd"/>
-      <w:ins w:id="10" w:author="Bruno Ferreira do Nascimento" w:date="2023-04-24T07:48:00Z">
-        <w:r>
-          <w:t>, com puxador danificado</w:t>
-        </w:r>
-      </w:ins>
-      <w:ins w:id="11" w:author="Bruno Ferreira do Nascimento" w:date="2023-04-24T07:49:00Z">
-        <w:r>
-          <w:t>.</w:t>
-        </w:r>
-      </w:ins>
-    </w:p>
-    <w:p>
-      <w:pPr>
-        <w:spacing w:after="0"/>
-        <w:jc w:val="both"/>
-      </w:pPr>
-      <w:r>
-        <w:t xml:space="preserve">- </w:t>
-      </w:r>
-      <w:proofErr w:type="gramStart"/>
-      <w:r>
-        <w:t>A</w:t>
-      </w:r>
-      <w:r>
-        <w:t>r condicionado</w:t>
-      </w:r>
-      <w:proofErr w:type="gramEnd"/>
-      <w:r>
-        <w:t xml:space="preserve"> Elgin</w:t>
-      </w:r>
-      <w:r>
-        <w:t xml:space="preserve"> (a completar instalação)</w:t>
-      </w:r>
-    </w:p>
-    <w:p>
-      <w:pPr>
-        <w:spacing w:after="0"/>
-        <w:jc w:val="both"/>
-      </w:pPr>
-    </w:p>
-    <w:p>
-      <w:pPr>
-        <w:spacing w:after="0"/>
-        <w:jc w:val="both"/>
-      </w:pPr>
-      <w:r>
-        <w:t>Na sala:</w:t>
-      </w:r>
-    </w:p>
-    <w:p>
-      <w:pPr>
-        <w:spacing w:after="0"/>
-        <w:jc w:val="both"/>
-      </w:pPr>
-      <w:r>
-        <w:t xml:space="preserve">- </w:t>
-      </w:r>
-      <w:r>
-        <w:t xml:space="preserve">Duas banquetas altas </w:t>
-      </w:r>
-      <w:proofErr w:type="spellStart"/>
-      <w:r>
-        <w:t>Tok&amp;Stock</w:t>
-      </w:r>
-      <w:proofErr w:type="spellEnd"/>
-      <w:r>
-        <w:t xml:space="preserve"> com revestimento azul </w:t>
-      </w:r>
-    </w:p>
-    <w:p>
-      <w:pPr>
-        <w:spacing w:after="0"/>
-        <w:jc w:val="both"/>
-      </w:pPr>
-      <w:r>
-        <w:t xml:space="preserve">- </w:t>
-      </w:r>
-      <w:proofErr w:type="gramStart"/>
-      <w:r>
-        <w:t>A</w:t>
-      </w:r>
-      <w:r>
-        <w:t>r condicionado</w:t>
-      </w:r>
-      <w:proofErr w:type="gramEnd"/>
-      <w:r>
-        <w:t xml:space="preserve"> Wind </w:t>
-      </w:r>
-      <w:proofErr w:type="spellStart"/>
-      <w:r>
-        <w:t>free</w:t>
-      </w:r>
-      <w:proofErr w:type="spellEnd"/>
-      <w:r>
-        <w:t xml:space="preserve"> Samsung </w:t>
-      </w:r>
-      <w:ins w:id="12" w:author="Bruno Ferreira do Nascimento" w:date="2023-04-23T12:45:00Z">
-        <w:r>
-          <w:t>(a completar instalação)</w:t>
-        </w:r>
-      </w:ins>
-      <w:del w:id="13" w:author="Bruno Ferreira do Nascimento" w:date="2023-04-23T12:45:00Z">
-        <w:r>
-          <w:delText>instalado</w:delText>
-        </w:r>
-      </w:del>
-    </w:p>
-    <w:p>
-      <w:pPr>
-        <w:spacing w:after="0"/>
-        <w:jc w:val="both"/>
-      </w:pPr>
-      <w:r>
-        <w:t>- R</w:t>
-      </w:r>
-      <w:r>
-        <w:t>ack de madeira com duas</w:t>
-      </w:r>
-      <w:r>
-        <w:t xml:space="preserve"> prateleiras</w:t>
-      </w:r>
-    </w:p>
-    <w:p>
-      <w:pPr>
-        <w:spacing w:after="0"/>
-        <w:jc w:val="both"/>
-      </w:pPr>
-      <w:r>
-        <w:t xml:space="preserve">- </w:t>
-      </w:r>
-      <w:proofErr w:type="spellStart"/>
-      <w:r>
-        <w:t>Smart</w:t>
-      </w:r>
-      <w:proofErr w:type="spellEnd"/>
-      <w:r>
-        <w:t xml:space="preserve"> TV LG </w:t>
-      </w:r>
-      <w:del w:id="14" w:author="Bruno Ferreira do Nascimento" w:date="2023-04-24T07:49:00Z">
-        <w:r>
-          <w:delText>60’</w:delText>
-        </w:r>
-      </w:del>
-      <w:ins w:id="15" w:author="Bruno Ferreira do Nascimento" w:date="2023-04-24T07:49:00Z">
-        <w:r>
-          <w:t>55</w:t>
-        </w:r>
-      </w:ins>
-      <w:r>
-        <w:t xml:space="preserve"> com controle remoto</w:t>
-      </w:r>
-    </w:p>
-    <w:p>
-      <w:pPr>
-        <w:spacing w:after="0"/>
-        <w:jc w:val="both"/>
-      </w:pPr>
-      <w:r>
-        <w:t>- S</w:t>
-      </w:r>
-      <w:r>
-        <w:t xml:space="preserve">ofá </w:t>
-      </w:r>
-      <w:ins w:id="16" w:author="Bruno Ferreira do Nascimento" w:date="2023-04-24T07:51:00Z">
-        <w:r>
-          <w:t xml:space="preserve">adquirido na loja </w:t>
-        </w:r>
-      </w:ins>
-      <w:proofErr w:type="spellStart"/>
-      <w:r>
-        <w:t>Tok&amp;Stock</w:t>
-      </w:r>
-      <w:proofErr w:type="spellEnd"/>
-      <w:r>
-        <w:t xml:space="preserve"> dois lugares amplos em tecido marrom</w:t>
-      </w:r>
-      <w:r>
-        <w:t xml:space="preserve"> claro</w:t>
-      </w:r>
-    </w:p>
-    <w:p>
-      <w:pPr>
-        <w:spacing w:after="0"/>
-        <w:jc w:val="both"/>
-      </w:pPr>
-    </w:p>
-    <w:p>
-      <w:pPr>
-        <w:spacing w:after="0"/>
-        <w:jc w:val="both"/>
-      </w:pPr>
-      <w:r>
-        <w:t>Na sala de jantar</w:t>
-      </w:r>
-      <w:r>
-        <w:t>:</w:t>
-      </w:r>
-    </w:p>
-    <w:p>
-      <w:pPr>
-        <w:spacing w:after="0"/>
-        <w:jc w:val="both"/>
-        <w:rPr>
-          <w:ins w:id="17" w:author="Bruno Ferreira do Nascimento" w:date="2023-04-23T12:48:00Z"/>
-        </w:rPr>
-      </w:pPr>
-      <w:r>
-        <w:t>-</w:t>
-      </w:r>
-      <w:r>
-        <w:t xml:space="preserve"> M</w:t>
-      </w:r>
-      <w:r>
-        <w:t xml:space="preserve">esa retangular de madeira </w:t>
-      </w:r>
-      <w:ins w:id="18" w:author="Bruno Ferreira do Nascimento" w:date="2023-04-23T12:47:00Z">
-        <w:r>
-          <w:t xml:space="preserve">de demolição </w:t>
-        </w:r>
-      </w:ins>
-      <w:r>
-        <w:t xml:space="preserve">e estrutura </w:t>
-      </w:r>
-      <w:r>
-        <w:t xml:space="preserve">de metal com seis cadeiras Tramontina </w:t>
-      </w:r>
-      <w:del w:id="19" w:author="Bruno Ferreira do Nascimento" w:date="2023-04-23T12:47:00Z">
-        <w:r>
-          <w:delText xml:space="preserve">Tok&amp;Stock      </w:delText>
-        </w:r>
-      </w:del>
-      <w:r>
-        <w:t xml:space="preserve"> </w:t>
-      </w:r>
-      <w:r>
-        <w:t>(</w:t>
-      </w:r>
-      <w:r>
-        <w:t>4 rosas, 2 cinzas</w:t>
-      </w:r>
-      <w:r>
-        <w:t>)</w:t>
-      </w:r>
-    </w:p>
-    <w:p>
-      <w:pPr>
-        <w:spacing w:after="0"/>
-        <w:jc w:val="both"/>
-        <w:rPr>
-          <w:ins w:id="20" w:author="Bruno Ferreira do Nascimento" w:date="2023-04-23T12:48:00Z"/>
-        </w:rPr>
-      </w:pPr>
-      <w:ins w:id="21" w:author="Bruno Ferreira do Nascimento" w:date="2023-04-23T12:48:00Z">
-        <w:r>
-          <w:lastRenderedPageBreak/>
-          <w:t>- Luminárias</w:t>
-        </w:r>
-      </w:ins>
-      <w:ins w:id="22" w:author="Bruno Ferreira do Nascimento" w:date="2023-04-24T07:51:00Z">
-        <w:r>
-          <w:t xml:space="preserve"> embutidas</w:t>
-        </w:r>
-      </w:ins>
-      <w:ins w:id="23" w:author="Bruno Ferreira do Nascimento" w:date="2023-04-23T12:48:00Z">
-        <w:r>
-          <w:t>, com exceção da luminária especial em trilhos eletrificado.</w:t>
-        </w:r>
-      </w:ins>
-    </w:p>
-    <w:p>
-      <w:pPr>
-        <w:spacing w:after="0"/>
-        <w:jc w:val="both"/>
-      </w:pPr>
-    </w:p>
-    <w:p>
-      <w:pPr>
-        <w:spacing w:after="0"/>
-        <w:jc w:val="both"/>
-      </w:pPr>
-    </w:p>
-    <w:p>
-      <w:pPr>
-        <w:spacing w:after="0"/>
-        <w:jc w:val="both"/>
-      </w:pPr>
-    </w:p>
-    <w:p>
-      <w:pPr>
-        <w:spacing w:after="0"/>
-        <w:jc w:val="both"/>
-      </w:pPr>
-      <w:r>
-        <w:t>No escritório:</w:t>
-      </w:r>
-    </w:p>
-    <w:p>
-      <w:pPr>
-        <w:spacing w:after="0"/>
-        <w:jc w:val="both"/>
-      </w:pPr>
-      <w:r>
-        <w:t xml:space="preserve">- </w:t>
-      </w:r>
-      <w:proofErr w:type="gramStart"/>
-      <w:r>
-        <w:t>A</w:t>
-      </w:r>
-      <w:r>
-        <w:t>r condicionado</w:t>
-      </w:r>
-      <w:proofErr w:type="gramEnd"/>
-      <w:r>
-        <w:t xml:space="preserve"> </w:t>
-      </w:r>
-      <w:r>
-        <w:t>Elgin</w:t>
-      </w:r>
-      <w:r>
-        <w:t xml:space="preserve"> (a completar instalação)</w:t>
-      </w:r>
-    </w:p>
-    <w:p>
-      <w:pPr>
-        <w:spacing w:after="0"/>
-        <w:jc w:val="both"/>
-      </w:pPr>
-      <w:del w:id="24" w:author="Bruno Ferreira do Nascimento" w:date="2023-04-23T12:53:00Z">
-        <w:r>
-          <w:delText>- 2 má</w:delText>
-        </w:r>
-        <w:r>
-          <w:delText>quinas complementares</w:delText>
-        </w:r>
-        <w:r>
-          <w:delText xml:space="preserve"> para</w:delText>
-        </w:r>
-        <w:r>
-          <w:delText xml:space="preserve"> instalação de ar condicionado</w:delText>
-        </w:r>
-      </w:del>
-    </w:p>
-    <w:p>
-      <w:pPr>
-        <w:spacing w:after="0"/>
-        <w:jc w:val="both"/>
-      </w:pPr>
-    </w:p>
-    <w:p>
-      <w:pPr>
-        <w:spacing w:after="0"/>
-        <w:jc w:val="both"/>
-      </w:pPr>
-      <w:r>
-        <w:t>Na suíte principal:</w:t>
-      </w:r>
-    </w:p>
-    <w:p>
-      <w:pPr>
-        <w:spacing w:after="0"/>
-        <w:jc w:val="both"/>
-      </w:pPr>
-      <w:r>
-        <w:t>-</w:t>
-      </w:r>
-      <w:r>
-        <w:t xml:space="preserve"> </w:t>
-      </w:r>
-      <w:proofErr w:type="gramStart"/>
-      <w:r>
-        <w:t>A</w:t>
-      </w:r>
-      <w:r>
-        <w:t>r condicionado</w:t>
-      </w:r>
-      <w:proofErr w:type="gramEnd"/>
-      <w:r>
-        <w:t xml:space="preserve"> Wind </w:t>
-      </w:r>
-      <w:proofErr w:type="spellStart"/>
-      <w:r>
-        <w:t>free</w:t>
-      </w:r>
-      <w:proofErr w:type="spellEnd"/>
-      <w:r>
-        <w:t xml:space="preserve"> </w:t>
-      </w:r>
-      <w:proofErr w:type="spellStart"/>
-      <w:r>
-        <w:t>Sansung</w:t>
-      </w:r>
-      <w:proofErr w:type="spellEnd"/>
-      <w:r>
-        <w:t xml:space="preserve"> </w:t>
-      </w:r>
-      <w:ins w:id="25" w:author="Bruno Ferreira do Nascimento" w:date="2023-04-23T12:48:00Z">
-        <w:r>
-          <w:t>(a completar instalação)</w:t>
-        </w:r>
-      </w:ins>
-      <w:del w:id="26" w:author="Bruno Ferreira do Nascimento" w:date="2023-04-23T12:48:00Z">
-        <w:r>
-          <w:delText>instalado</w:delText>
-        </w:r>
-      </w:del>
-    </w:p>
-    <w:p>
-      <w:pPr>
-        <w:spacing w:after="0"/>
-        <w:jc w:val="both"/>
-      </w:pPr>
-      <w:r>
-        <w:t>- C</w:t>
-      </w:r>
-      <w:r>
-        <w:t>ama casa</w:t>
-      </w:r>
-      <w:ins w:id="27" w:author="Bruno Ferreira do Nascimento" w:date="2023-04-23T12:53:00Z">
-        <w:r>
-          <w:t>l</w:t>
-        </w:r>
-      </w:ins>
-      <w:r>
-        <w:t xml:space="preserve"> baú branca e </w:t>
-      </w:r>
-      <w:r>
-        <w:t>colchão sem marca</w:t>
-      </w:r>
-    </w:p>
-    <w:p>
-      <w:pPr>
-        <w:spacing w:after="0"/>
-        <w:jc w:val="both"/>
-      </w:pPr>
-    </w:p>
-    <w:p>
-      <w:pPr>
-        <w:spacing w:after="0"/>
-        <w:jc w:val="both"/>
-      </w:pPr>
-      <w:r>
-        <w:t xml:space="preserve"> Nos 3 banheiros</w:t>
-      </w:r>
-      <w:r>
-        <w:t>:</w:t>
-      </w:r>
-    </w:p>
-    <w:p>
-      <w:pPr>
-        <w:spacing w:after="0"/>
-        <w:jc w:val="both"/>
-      </w:pPr>
-      <w:r>
-        <w:t xml:space="preserve">- </w:t>
-      </w:r>
-      <w:del w:id="28" w:author="Bruno Ferreira do Nascimento" w:date="2023-04-23T12:49:00Z">
-        <w:r>
-          <w:delText>E</w:delText>
-        </w:r>
-        <w:r>
-          <w:delText>quipamento completo (</w:delText>
-        </w:r>
-      </w:del>
-      <w:r>
-        <w:t>pia,</w:t>
-      </w:r>
-      <w:r>
-        <w:t xml:space="preserve"> torneira, </w:t>
-      </w:r>
-      <w:r>
-        <w:t>vaso,</w:t>
-      </w:r>
-      <w:ins w:id="29" w:author="Bruno Ferreira do Nascimento" w:date="2023-04-23T12:49:00Z">
-        <w:r>
-          <w:t xml:space="preserve"> </w:t>
-        </w:r>
-      </w:ins>
-      <w:del w:id="30" w:author="Bruno Ferreira do Nascimento" w:date="2023-04-23T12:49:00Z">
-        <w:r>
-          <w:delText xml:space="preserve"> </w:delText>
-        </w:r>
-        <w:r>
-          <w:delText>chuveiro</w:delText>
-        </w:r>
-        <w:r>
-          <w:delText>,</w:delText>
-        </w:r>
-      </w:del>
       <w:r>
         <w:t xml:space="preserve"> box</w:t>
       </w:r>
-      <w:del w:id="31" w:author="Bruno Ferreira do Nascimento" w:date="2023-04-23T12:59:00Z">
-        <w:r>
-          <w:delText>)</w:delText>
-        </w:r>
-      </w:del>
       <w:r>
         <w:t>,</w:t>
       </w:r>
@@ -1110,16 +813,11 @@
         <w:jc w:val="both"/>
       </w:pPr>
       <w:r>
-        <w:t>Bruno Ferreira do Nascimento</w:t>
-      </w:r>
-      <w:proofErr w:type="gramStart"/>
-      <w:r>
-        <w:t xml:space="preserve">- </w:t>
+        <w:t xml:space="preserve">Bruno Ferreira do Nascimento- </w:t>
       </w:r>
       <w:r>
         <w:t xml:space="preserve"> CPF</w:t>
       </w:r>
-      <w:proofErr w:type="gramEnd"/>
       <w:r>
         <w:t xml:space="preserve"> 106.484.037-00</w:t>
       </w:r>
@@ -1167,14 +865,6 @@
     </w:sectPr>
   </w:body>
 </w:document>
-</file>
-
-<file path=word/people.xml><?xml version="1.0" encoding="utf-8"?>
-<w15:people xmlns:wpc="http://schemas.microsoft.com/office/word/2010/wordprocessingCanvas" xmlns:cx="http://schemas.microsoft.com/office/drawing/2014/chartex" xmlns:cx1="http://schemas.microsoft.com/office/drawing/2015/9/8/chartex" xmlns:cx2="http://schemas.microsoft.com/office/drawing/2015/10/21/chartex" xmlns:cx3="http://schemas.microsoft.com/office/drawing/2016/5/9/chartex" xmlns:cx4="http://schemas.microsoft.com/office/drawing/2016/5/10/chartex" xmlns:cx5="http://schemas.microsoft.com/office/drawing/2016/5/11/chartex" xmlns:cx6="http://schemas.microsoft.com/office/drawing/2016/5/12/chartex" xmlns:cx7="http://schemas.microsoft.com/office/drawing/2016/5/13/chartex" xmlns:cx8="http://schemas.microsoft.com/office/drawing/2016/5/14/chartex" xmlns:mc="http://schemas.openxmlformats.org/markup-compatibility/2006" xmlns:aink="http://schemas.microsoft.com/office/drawing/2016/ink" xmlns:am3d="http://schemas.microsoft.com/office/drawing/2017/model3d" xmlns:o="urn:schemas-microsoft-com:office:office" xmlns:oel="http://schemas.microsoft.com/office/2019/extlst" xmlns:r="http://schemas.openxmlformats.org/officeDocument/2006/relationships" xmlns:m="http://schemas.openxmlformats.org/officeDocument/2006/math" xmlns:v="urn:schemas-microsoft-com:vml" xmlns:wp14="http://schemas.microsoft.com/office/word/2010/wordprocessingDrawing" xmlns:wp="http://schemas.openxmlformats.org/drawingml/2006/wordprocessingDrawing" xmlns:w10="urn:schemas-microsoft-com:office:word" xmlns:w="http://schemas.openxmlformats.org/wordprocessingml/2006/main" xmlns:w14="http://schemas.microsoft.com/office/word/2010/wordml" xmlns:w15="http://schemas.microsoft.com/office/word/2012/wordml" xmlns:w16cex="http://schemas.microsoft.com/office/word/2018/wordml/cex" xmlns:w16cid="http://schemas.microsoft.com/office/word/2016/wordml/cid" xmlns:w16="http://schemas.microsoft.com/office/word/2018/wordml" xmlns:w16sdtdh="http://schemas.microsoft.com/office/word/2020/wordml/sdtdatahash" xmlns:w16se="http://schemas.microsoft.com/office/word/2015/wordml/symex" xmlns:wpg="http://schemas.microsoft.com/office/word/2010/wordprocessingGroup" xmlns:wpi="http://schemas.microsoft.com/office/word/2010/wordprocessingInk" xmlns:wne="http://schemas.microsoft.com/office/word/2006/wordml" xmlns:wps="http://schemas.microsoft.com/office/word/2010/wordprocessingShape" mc:Ignorable="w14 w15 w16se w16cid w16 w16cex w16sdtdh wp14">
-  <w15:person w15:author="Bruno Ferreira do Nascimento">
-    <w15:presenceInfo w15:providerId="AD" w15:userId="S::bruno.bfn@pf.gov.br::a6c0ca80-9949-4167-bd72-321e869ea963"/>
-  </w15:person>
-</w15:people>
 </file>
 
 <file path=word/styles.xml><?xml version="1.0" encoding="utf-8"?>

</xml_diff>